<commit_message>
correcoes no codigo 6 validos e 1 invalido
</commit_message>
<xml_diff>
--- a/TesteUnit.docx
+++ b/TesteUnit.docx
@@ -346,7 +346,7 @@
                   </wp:anchor>
                 </w:drawing>
               </mc:Choice>
-              <mc:Fallback xmlns:w16se="http://schemas.microsoft.com/office/word/2015/wordml/symex" xmlns:w15="http://schemas.microsoft.com/office/word/2012/wordml" xmlns:cx1="http://schemas.microsoft.com/office/drawing/2015/9/8/chartex" xmlns:cx="http://schemas.microsoft.com/office/drawing/2014/chartex">
+              <mc:Fallback xmlns:cx="http://schemas.microsoft.com/office/drawing/2014/chartex" xmlns:cx1="http://schemas.microsoft.com/office/drawing/2015/9/8/chartex" xmlns:w15="http://schemas.microsoft.com/office/word/2012/wordml" xmlns:w16se="http://schemas.microsoft.com/office/word/2015/wordml/symex">
                 <w:pict>
                   <v:group id="Grupo 125" o:spid="_x0000_s1026" style="position:absolute;margin-left:0;margin-top:0;width:540pt;height:556.55pt;z-index:-251655168;mso-width-percent:1154;mso-height-percent:670;mso-top-percent:45;mso-position-horizontal:center;mso-position-horizontal-relative:margin;mso-position-vertical-relative:page;mso-width-percent:1154;mso-height-percent:670;mso-top-percent:45;mso-width-relative:margin" coordsize="55613,54044" o:gfxdata="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">
                     <o:lock v:ext="edit" aspectratio="t"/>
@@ -545,8 +545,10 @@
                                       </w:rPr>
                                       <w:t>Rua Caetés 741, Belo Horizonte</w:t>
                                     </w:r>
+                                    <w:proofErr w:type="gramStart"/>
                                   </w:sdtContent>
                                 </w:sdt>
+                                <w:proofErr w:type="gramEnd"/>
                               </w:p>
                             </w:txbxContent>
                           </wps:txbx>
@@ -568,7 +570,7 @@
                   </wp:anchor>
                 </w:drawing>
               </mc:Choice>
-              <mc:Fallback xmlns:w16se="http://schemas.microsoft.com/office/word/2015/wordml/symex" xmlns:w15="http://schemas.microsoft.com/office/word/2012/wordml" xmlns:cx1="http://schemas.microsoft.com/office/drawing/2015/9/8/chartex" xmlns:cx="http://schemas.microsoft.com/office/drawing/2014/chartex">
+              <mc:Fallback xmlns:cx="http://schemas.microsoft.com/office/drawing/2014/chartex" xmlns:cx1="http://schemas.microsoft.com/office/drawing/2015/9/8/chartex" xmlns:w15="http://schemas.microsoft.com/office/word/2012/wordml" xmlns:w16se="http://schemas.microsoft.com/office/word/2015/wordml/symex">
                 <w:pict>
                   <v:shapetype id="_x0000_t202" coordsize="21600,21600" o:spt="202" path="m,l,21600r21600,l21600,xe">
                     <v:stroke joinstyle="miter"/>
@@ -823,7 +825,7 @@
                   </wp:anchor>
                 </w:drawing>
               </mc:Choice>
-              <mc:Fallback xmlns:w16se="http://schemas.microsoft.com/office/word/2015/wordml/symex" xmlns:w15="http://schemas.microsoft.com/office/word/2012/wordml" xmlns:cx1="http://schemas.microsoft.com/office/drawing/2015/9/8/chartex" xmlns:cx="http://schemas.microsoft.com/office/drawing/2014/chartex">
+              <mc:Fallback xmlns:cx="http://schemas.microsoft.com/office/drawing/2014/chartex" xmlns:cx1="http://schemas.microsoft.com/office/drawing/2015/9/8/chartex" xmlns:w15="http://schemas.microsoft.com/office/word/2012/wordml" xmlns:w16se="http://schemas.microsoft.com/office/word/2015/wordml/symex">
                 <w:pict>
                   <v:shape id="Caixa de Texto 162" o:spid="_x0000_s1030" type="#_x0000_t202" style="position:absolute;margin-left:0;margin-top:0;width:453pt;height:38.15pt;z-index:251663360;visibility:visible;mso-wrap-style:square;mso-width-percent:1154;mso-height-percent:0;mso-top-percent:790;mso-wrap-distance-left:9pt;mso-wrap-distance-top:0;mso-wrap-distance-right:9pt;mso-wrap-distance-bottom:0;mso-position-horizontal:center;mso-position-horizontal-relative:page;mso-position-vertical-relative:page;mso-width-percent:1154;mso-height-percent:0;mso-top-percent:790;mso-width-relative:margin;mso-height-relative:margin;v-text-anchor:top" o:gfxdata="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" filled="f" stroked="f" strokeweight=".5pt">
                     <v:textbox style="mso-fit-shape-to-text:t" inset="1in,0,86.4pt,0">
@@ -1037,7 +1039,7 @@
                   </wp:anchor>
                 </w:drawing>
               </mc:Choice>
-              <mc:Fallback xmlns:w16se="http://schemas.microsoft.com/office/word/2015/wordml/symex" xmlns:w15="http://schemas.microsoft.com/office/word/2012/wordml" xmlns:cx1="http://schemas.microsoft.com/office/drawing/2015/9/8/chartex" xmlns:cx="http://schemas.microsoft.com/office/drawing/2014/chartex">
+              <mc:Fallback xmlns:cx="http://schemas.microsoft.com/office/drawing/2014/chartex" xmlns:cx1="http://schemas.microsoft.com/office/drawing/2015/9/8/chartex" xmlns:w15="http://schemas.microsoft.com/office/word/2012/wordml" xmlns:w16se="http://schemas.microsoft.com/office/word/2015/wordml/symex">
                 <w:pict>
                   <v:rect id="Retângulo 163" o:spid="_x0000_s1031" style="position:absolute;margin-left:-4.4pt;margin-top:0;width:46.8pt;height:77.75pt;z-index:251662336;visibility:visible;mso-wrap-style:square;mso-width-percent:76;mso-height-percent:98;mso-top-percent:23;mso-wrap-distance-left:9pt;mso-wrap-distance-top:0;mso-wrap-distance-right:9pt;mso-wrap-distance-bottom:0;mso-position-horizontal:right;mso-position-horizontal-relative:margin;mso-position-vertical-relative:page;mso-width-percent:76;mso-height-percent:98;mso-top-percent:23;mso-width-relative:page;mso-height-relative:page;v-text-anchor:bottom" o:gfxdata="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" fillcolor="#5b9bd5 [3204]" stroked="f" strokeweight="1pt">
                     <v:path arrowok="t"/>
@@ -2820,8 +2822,6 @@
       <w:r>
         <w:t>estrutural</w:t>
       </w:r>
-      <w:bookmarkStart w:id="1" w:name="_GoBack"/>
-      <w:bookmarkEnd w:id="1"/>
       <w:r>
         <w:t xml:space="preserve">, também conhecido como teste de </w:t>
       </w:r>
@@ -2876,13 +2876,13 @@
       <w:pPr>
         <w:pStyle w:val="Ttulo1"/>
       </w:pPr>
-      <w:bookmarkStart w:id="2" w:name="_Toc21338732"/>
-      <w:bookmarkStart w:id="3" w:name="_Toc25133965"/>
+      <w:bookmarkStart w:id="1" w:name="_Toc21338732"/>
+      <w:bookmarkStart w:id="2" w:name="_Toc25133965"/>
       <w:r>
         <w:t>Ferramentas necessárias</w:t>
       </w:r>
+      <w:bookmarkEnd w:id="1"/>
       <w:bookmarkEnd w:id="2"/>
-      <w:bookmarkEnd w:id="3"/>
       <w:r>
         <w:t xml:space="preserve"> </w:t>
       </w:r>
@@ -2891,31 +2891,36 @@
       <w:pPr>
         <w:pStyle w:val="Ttulo2"/>
       </w:pPr>
-      <w:bookmarkStart w:id="4" w:name="_Toc21338734"/>
-      <w:bookmarkStart w:id="5" w:name="_Toc25133966"/>
+      <w:bookmarkStart w:id="3" w:name="_Toc21338734"/>
+      <w:bookmarkStart w:id="4" w:name="_Toc25133966"/>
       <w:r>
         <w:t>Visual Studio</w:t>
       </w:r>
+      <w:bookmarkEnd w:id="3"/>
       <w:bookmarkEnd w:id="4"/>
-      <w:bookmarkEnd w:id="5"/>
       <w:r>
         <w:t xml:space="preserve"> </w:t>
       </w:r>
     </w:p>
     <w:p>
       <w:r>
-        <w:t>Visual Studio a partir do 2012</w:t>
-      </w:r>
+        <w:t xml:space="preserve">Visual Studio a partir </w:t>
+      </w:r>
+      <w:proofErr w:type="gramStart"/>
+      <w:r>
+        <w:t>do 2012</w:t>
+      </w:r>
+      <w:proofErr w:type="gramEnd"/>
     </w:p>
     <w:p>
       <w:pPr>
         <w:pStyle w:val="Ttulo1"/>
       </w:pPr>
-      <w:bookmarkStart w:id="6" w:name="_Toc25133967"/>
+      <w:bookmarkStart w:id="5" w:name="_Toc25133967"/>
       <w:r>
         <w:t>Criando o projeto</w:t>
       </w:r>
-      <w:bookmarkEnd w:id="6"/>
+      <w:bookmarkEnd w:id="5"/>
       <w:r>
         <w:t xml:space="preserve"> </w:t>
       </w:r>
@@ -2969,15 +2974,25 @@
       <w:r>
         <w:t xml:space="preserve">. Selecione o </w:t>
       </w:r>
+      <w:proofErr w:type="spellStart"/>
       <w:r>
         <w:rPr>
           <w:b/>
         </w:rPr>
-        <w:t>Class Library</w:t>
+        <w:t>Class</w:t>
+      </w:r>
+      <w:proofErr w:type="spellEnd"/>
+      <w:r>
+        <w:rPr>
+          <w:b/>
+        </w:rPr>
+        <w:t xml:space="preserve"> Library</w:t>
       </w:r>
       <w:r>
         <w:t xml:space="preserve"> e nomeie como </w:t>
       </w:r>
+      <w:proofErr w:type="spellStart"/>
+      <w:proofErr w:type="gramStart"/>
       <w:r>
         <w:rPr>
           <w:b/>
@@ -2996,6 +3011,8 @@
         </w:rPr>
         <w:t>Unit</w:t>
       </w:r>
+      <w:proofErr w:type="spellEnd"/>
+      <w:proofErr w:type="gramEnd"/>
       <w:r>
         <w:t xml:space="preserve">. </w:t>
       </w:r>
@@ -3054,13 +3071,33 @@
     </w:p>
     <w:p>
       <w:r>
-        <w:t>Figura 1. Criando projeto TesteUnit</w:t>
-      </w:r>
-    </w:p>
-    <w:p>
-      <w:r>
-        <w:t>Renomeie o class1.cs para Desconto.cs</w:t>
-      </w:r>
+        <w:t xml:space="preserve">Figura 1. Criando projeto </w:t>
+      </w:r>
+      <w:proofErr w:type="spellStart"/>
+      <w:proofErr w:type="gramStart"/>
+      <w:r>
+        <w:t>TesteUnit</w:t>
+      </w:r>
+      <w:proofErr w:type="spellEnd"/>
+      <w:proofErr w:type="gramEnd"/>
+    </w:p>
+    <w:p>
+      <w:r>
+        <w:t xml:space="preserve">Renomeie o </w:t>
+      </w:r>
+      <w:proofErr w:type="gramStart"/>
+      <w:r>
+        <w:t>class1.</w:t>
+      </w:r>
+      <w:proofErr w:type="gramEnd"/>
+      <w:r>
+        <w:t xml:space="preserve">cs para </w:t>
+      </w:r>
+      <w:proofErr w:type="spellStart"/>
+      <w:r>
+        <w:t>Desconto.cs</w:t>
+      </w:r>
+      <w:proofErr w:type="spellEnd"/>
     </w:p>
     <w:p>
       <w:r>
@@ -3121,7 +3158,23 @@
     </w:p>
     <w:p>
       <w:r>
-        <w:t>Figura 2. Rename Class1.cs</w:t>
+        <w:t xml:space="preserve">Figura 2. </w:t>
+      </w:r>
+      <w:proofErr w:type="spellStart"/>
+      <w:r>
+        <w:t>Rename</w:t>
+      </w:r>
+      <w:proofErr w:type="spellEnd"/>
+      <w:r>
+        <w:t xml:space="preserve"> </w:t>
+      </w:r>
+      <w:proofErr w:type="gramStart"/>
+      <w:r>
+        <w:t>Class1.</w:t>
+      </w:r>
+      <w:proofErr w:type="gramEnd"/>
+      <w:r>
+        <w:t>cs</w:t>
       </w:r>
     </w:p>
     <w:p>
@@ -3182,8 +3235,18 @@
     </w:p>
     <w:p>
       <w:r>
-        <w:t>Figura 3. Desconto.cs</w:t>
-      </w:r>
+        <w:t xml:space="preserve">Figura 3. </w:t>
+      </w:r>
+      <w:proofErr w:type="spellStart"/>
+      <w:proofErr w:type="gramStart"/>
+      <w:r>
+        <w:t>Desconto.</w:t>
+      </w:r>
+      <w:proofErr w:type="gramEnd"/>
+      <w:r>
+        <w:t>cs</w:t>
+      </w:r>
+      <w:proofErr w:type="spellEnd"/>
     </w:p>
     <w:p>
       <w:r>
@@ -3291,18 +3354,28 @@
     </w:p>
     <w:p>
       <w:r>
-        <w:t>Figura 5. Desconto.cs</w:t>
-      </w:r>
+        <w:t xml:space="preserve">Figura 5. </w:t>
+      </w:r>
+      <w:proofErr w:type="spellStart"/>
+      <w:proofErr w:type="gramStart"/>
+      <w:r>
+        <w:t>Desconto.</w:t>
+      </w:r>
+      <w:proofErr w:type="gramEnd"/>
+      <w:r>
+        <w:t>cs</w:t>
+      </w:r>
+      <w:proofErr w:type="spellEnd"/>
     </w:p>
     <w:p>
       <w:pPr>
         <w:pStyle w:val="Ttulo1"/>
       </w:pPr>
-      <w:bookmarkStart w:id="7" w:name="_Toc25133968"/>
+      <w:bookmarkStart w:id="6" w:name="_Toc25133968"/>
       <w:r>
         <w:t>Inserindo um código de teste</w:t>
       </w:r>
-      <w:bookmarkEnd w:id="7"/>
+      <w:bookmarkEnd w:id="6"/>
     </w:p>
     <w:p>
       <w:r>
@@ -3312,9 +3385,9 @@
         </w:rPr>
         <w:drawing>
           <wp:inline distT="0" distB="0" distL="0" distR="0">
-            <wp:extent cx="5400040" cy="4154805"/>
-            <wp:effectExtent l="0" t="0" r="0" b="0"/>
-            <wp:docPr id="324" name="Imagem 324"/>
+            <wp:extent cx="5400040" cy="4552315"/>
+            <wp:effectExtent l="0" t="0" r="0" b="635"/>
+            <wp:docPr id="8" name="Imagem 8"/>
             <wp:cNvGraphicFramePr>
               <a:graphicFrameLocks xmlns:a="http://schemas.openxmlformats.org/drawingml/2006/main" noChangeAspect="1"/>
             </wp:cNvGraphicFramePr>
@@ -3322,7 +3395,7 @@
               <a:graphicData uri="http://schemas.openxmlformats.org/drawingml/2006/picture">
                 <pic:pic xmlns:pic="http://schemas.openxmlformats.org/drawingml/2006/picture">
                   <pic:nvPicPr>
-                    <pic:cNvPr id="324" name="F9CB750.tmp"/>
+                    <pic:cNvPr id="0" name="BC84C84.tmp"/>
                     <pic:cNvPicPr/>
                   </pic:nvPicPr>
                   <pic:blipFill>
@@ -3340,7 +3413,7 @@
                   <pic:spPr>
                     <a:xfrm>
                       <a:off x="0" y="0"/>
-                      <a:ext cx="5400040" cy="4154805"/>
+                      <a:ext cx="5400040" cy="4552315"/>
                     </a:xfrm>
                     <a:prstGeom prst="rect">
                       <a:avLst/>
@@ -3355,21 +3428,69 @@
     </w:p>
     <w:p>
       <w:r>
-        <w:t>Figura 6. Código Desconto.cs</w:t>
-      </w:r>
-    </w:p>
-    <w:p>
-      <w:r>
+        <w:t xml:space="preserve">Figura 6. Código </w:t>
+      </w:r>
+      <w:proofErr w:type="spellStart"/>
+      <w:proofErr w:type="gramStart"/>
+      <w:r>
+        <w:t>Desconto.</w:t>
+      </w:r>
+      <w:proofErr w:type="gramEnd"/>
+      <w:r>
+        <w:t>cs</w:t>
+      </w:r>
+      <w:proofErr w:type="spellEnd"/>
+    </w:p>
+    <w:p>
+      <w:r>
+        <w:lastRenderedPageBreak/>
         <w:t xml:space="preserve">A classe desconto foi projetada para aplicar um percentual de desconto dependendo do valor da venda através do método </w:t>
       </w:r>
     </w:p>
     <w:p>
+      <w:proofErr w:type="spellStart"/>
+      <w:proofErr w:type="gramStart"/>
       <w:r>
         <w:rPr>
           <w:b/>
         </w:rPr>
-        <w:lastRenderedPageBreak/>
-        <w:t>calculcaDesconto(double ValorVenda)</w:t>
+        <w:t>calculcaDesconto</w:t>
+      </w:r>
+      <w:proofErr w:type="spellEnd"/>
+      <w:proofErr w:type="gramEnd"/>
+      <w:r>
+        <w:rPr>
+          <w:b/>
+        </w:rPr>
+        <w:t>(</w:t>
+      </w:r>
+      <w:proofErr w:type="spellStart"/>
+      <w:r>
+        <w:rPr>
+          <w:b/>
+        </w:rPr>
+        <w:t>double</w:t>
+      </w:r>
+      <w:proofErr w:type="spellEnd"/>
+      <w:r>
+        <w:rPr>
+          <w:b/>
+        </w:rPr>
+        <w:t xml:space="preserve"> </w:t>
+      </w:r>
+      <w:proofErr w:type="spellStart"/>
+      <w:r>
+        <w:rPr>
+          <w:b/>
+        </w:rPr>
+        <w:t>ValorVenda</w:t>
+      </w:r>
+      <w:proofErr w:type="spellEnd"/>
+      <w:r>
+        <w:rPr>
+          <w:b/>
+        </w:rPr>
+        <w:t>)</w:t>
       </w:r>
       <w:r>
         <w:t>;</w:t>
@@ -3379,11 +3500,18 @@
       <w:pPr>
         <w:pStyle w:val="Ttulo1"/>
       </w:pPr>
-      <w:bookmarkStart w:id="8" w:name="_Toc25133969"/>
-      <w:r>
-        <w:t>Inserindo classe UnitTest</w:t>
-      </w:r>
-      <w:bookmarkEnd w:id="8"/>
+      <w:bookmarkStart w:id="7" w:name="_Toc25133969"/>
+      <w:r>
+        <w:t xml:space="preserve">Inserindo classe </w:t>
+      </w:r>
+      <w:proofErr w:type="spellStart"/>
+      <w:proofErr w:type="gramStart"/>
+      <w:r>
+        <w:t>UnitTest</w:t>
+      </w:r>
+      <w:bookmarkEnd w:id="7"/>
+      <w:proofErr w:type="spellEnd"/>
+      <w:proofErr w:type="gramEnd"/>
     </w:p>
     <w:p>
       <w:r>
@@ -3392,12 +3520,14 @@
       <w:r>
         <w:t xml:space="preserve">depois em </w:t>
       </w:r>
+      <w:proofErr w:type="spellStart"/>
       <w:r>
         <w:rPr>
           <w:b/>
         </w:rPr>
         <w:t>Add</w:t>
       </w:r>
+      <w:proofErr w:type="spellEnd"/>
       <w:r>
         <w:t xml:space="preserve"> e </w:t>
       </w:r>
@@ -3473,12 +3603,16 @@
       <w:r>
         <w:t xml:space="preserve">Vamos chama-lo de </w:t>
       </w:r>
+      <w:proofErr w:type="spellStart"/>
+      <w:proofErr w:type="gramStart"/>
       <w:r>
         <w:rPr>
           <w:b/>
         </w:rPr>
         <w:t>UnitTesteDesconto</w:t>
       </w:r>
+      <w:proofErr w:type="spellEnd"/>
+      <w:proofErr w:type="gramEnd"/>
       <w:r>
         <w:rPr>
           <w:b/>
@@ -3592,63 +3726,109 @@
     </w:p>
     <w:p>
       <w:r>
-        <w:t>Figura 8. UnitTeste1.cs</w:t>
+        <w:t xml:space="preserve">Figura 8. </w:t>
+      </w:r>
+      <w:proofErr w:type="gramStart"/>
+      <w:r>
+        <w:t>UnitTeste1</w:t>
+      </w:r>
+      <w:proofErr w:type="gramEnd"/>
+      <w:r>
+        <w:t>.cs</w:t>
       </w:r>
     </w:p>
     <w:p>
       <w:pPr>
         <w:pStyle w:val="Ttulo1"/>
       </w:pPr>
-      <w:bookmarkStart w:id="9" w:name="_Toc25133970"/>
+      <w:bookmarkStart w:id="8" w:name="_Toc25133970"/>
       <w:r>
         <w:t>Requisitos de classe de teste</w:t>
       </w:r>
-      <w:bookmarkEnd w:id="9"/>
+      <w:bookmarkEnd w:id="8"/>
     </w:p>
     <w:p>
       <w:pPr>
         <w:pStyle w:val="Ttulo2"/>
       </w:pPr>
-      <w:bookmarkStart w:id="10" w:name="_Toc25133971"/>
+      <w:bookmarkStart w:id="9" w:name="_Toc25133971"/>
+      <w:proofErr w:type="spellStart"/>
+      <w:proofErr w:type="gramStart"/>
       <w:r>
         <w:t>TestClass</w:t>
       </w:r>
-      <w:bookmarkEnd w:id="10"/>
-    </w:p>
-    <w:p>
-      <w:r>
-        <w:t>O atributo [TestClass] é necessário em qualquer classe que contenha métodos de teste de unidade que você queira executar no Gerenciador de Testes.</w:t>
+      <w:bookmarkEnd w:id="9"/>
+      <w:proofErr w:type="spellEnd"/>
+      <w:proofErr w:type="gramEnd"/>
+    </w:p>
+    <w:p>
+      <w:r>
+        <w:t>O atributo [</w:t>
+      </w:r>
+      <w:proofErr w:type="spellStart"/>
+      <w:proofErr w:type="gramStart"/>
+      <w:r>
+        <w:t>TestClass</w:t>
+      </w:r>
+      <w:proofErr w:type="spellEnd"/>
+      <w:proofErr w:type="gramEnd"/>
+      <w:r>
+        <w:t>] é necessário em qualquer classe que contenha métodos de teste de unidade que você queira executar no Gerenciador de Testes.</w:t>
       </w:r>
     </w:p>
     <w:p>
       <w:pPr>
         <w:pStyle w:val="Ttulo2"/>
       </w:pPr>
-      <w:bookmarkStart w:id="11" w:name="_Toc25133972"/>
+      <w:bookmarkStart w:id="10" w:name="_Toc25133972"/>
+      <w:proofErr w:type="spellStart"/>
+      <w:proofErr w:type="gramStart"/>
       <w:r>
         <w:lastRenderedPageBreak/>
         <w:t>TestMethod</w:t>
       </w:r>
-      <w:bookmarkEnd w:id="11"/>
-    </w:p>
-    <w:p>
-      <w:r>
-        <w:t>Cada método de teste que você deseja reconhecer com o Gerenciador de Testes precisa ter o atributo [TestMethod].</w:t>
+      <w:bookmarkEnd w:id="10"/>
+      <w:proofErr w:type="spellEnd"/>
+      <w:proofErr w:type="gramEnd"/>
+    </w:p>
+    <w:p>
+      <w:r>
+        <w:t>Cada método de teste que você deseja reconhecer com o Gerenciador de Testes precisa ter o atributo [</w:t>
+      </w:r>
+      <w:proofErr w:type="spellStart"/>
+      <w:proofErr w:type="gramStart"/>
+      <w:r>
+        <w:t>TestMethod</w:t>
+      </w:r>
+      <w:proofErr w:type="spellEnd"/>
+      <w:proofErr w:type="gramEnd"/>
+      <w:r>
+        <w:t>].</w:t>
       </w:r>
     </w:p>
     <w:p>
       <w:pPr>
         <w:pStyle w:val="Ttulo2"/>
       </w:pPr>
-      <w:bookmarkStart w:id="12" w:name="_Toc25133973"/>
+      <w:bookmarkStart w:id="11" w:name="_Toc25133973"/>
+      <w:proofErr w:type="gramStart"/>
       <w:r>
         <w:t>TestMethod1</w:t>
       </w:r>
-      <w:bookmarkEnd w:id="12"/>
-    </w:p>
-    <w:p>
-      <w:r>
-        <w:t xml:space="preserve">O método TestMethod1 padrão, pode ser excluído pois iremos criar nossos próprios métodos. </w:t>
+      <w:bookmarkEnd w:id="11"/>
+      <w:proofErr w:type="gramEnd"/>
+    </w:p>
+    <w:p>
+      <w:r>
+        <w:t xml:space="preserve">O método </w:t>
+      </w:r>
+      <w:proofErr w:type="gramStart"/>
+      <w:r>
+        <w:t>TestMethod1</w:t>
+      </w:r>
+      <w:proofErr w:type="gramEnd"/>
+      <w:r>
+        <w:t xml:space="preserve"> padrão, pode ser excluído pois iremos criar nossos próprios métodos. </w:t>
       </w:r>
     </w:p>
     <w:p>
@@ -3660,21 +3840,31 @@
       <w:r>
         <w:t xml:space="preserve">Renomeie </w:t>
       </w:r>
+      <w:proofErr w:type="gramStart"/>
       <w:r>
         <w:rPr>
           <w:b/>
         </w:rPr>
-        <w:t>UnitTeste1.cs</w:t>
+        <w:t>UnitTeste1</w:t>
+      </w:r>
+      <w:proofErr w:type="gramEnd"/>
+      <w:r>
+        <w:rPr>
+          <w:b/>
+        </w:rPr>
+        <w:t>.cs</w:t>
       </w:r>
       <w:r>
         <w:t xml:space="preserve"> para </w:t>
       </w:r>
+      <w:proofErr w:type="spellStart"/>
       <w:r>
         <w:rPr>
           <w:b/>
         </w:rPr>
         <w:t>CasoTeste.cs</w:t>
       </w:r>
+      <w:proofErr w:type="spellEnd"/>
     </w:p>
     <w:p>
       <w:r>
@@ -3734,7 +3924,15 @@
     </w:p>
     <w:p>
       <w:r>
-        <w:t xml:space="preserve">Figura 9. Rename </w:t>
+        <w:t xml:space="preserve">Figura 9. </w:t>
+      </w:r>
+      <w:proofErr w:type="spellStart"/>
+      <w:r>
+        <w:t>Rename</w:t>
+      </w:r>
+      <w:proofErr w:type="spellEnd"/>
+      <w:r>
+        <w:t xml:space="preserve"> </w:t>
       </w:r>
     </w:p>
     <w:p>
@@ -3796,8 +3994,18 @@
     </w:p>
     <w:p>
       <w:r>
-        <w:t>Figura 10. CasoTeste.cs</w:t>
-      </w:r>
+        <w:t xml:space="preserve">Figura 10. </w:t>
+      </w:r>
+      <w:proofErr w:type="spellStart"/>
+      <w:proofErr w:type="gramStart"/>
+      <w:r>
+        <w:t>CasoTeste</w:t>
+      </w:r>
+      <w:proofErr w:type="gramEnd"/>
+      <w:r>
+        <w:t>.cs</w:t>
+      </w:r>
+      <w:proofErr w:type="spellEnd"/>
     </w:p>
     <w:p>
       <w:r>
@@ -3855,8 +4063,21 @@
     </w:p>
     <w:p>
       <w:r>
-        <w:t>Figura 11. Alteração UnitTeste1 para CasoTeste</w:t>
-      </w:r>
+        <w:t xml:space="preserve">Figura 11. Alteração </w:t>
+      </w:r>
+      <w:proofErr w:type="gramStart"/>
+      <w:r>
+        <w:t>UnitTeste1</w:t>
+      </w:r>
+      <w:proofErr w:type="gramEnd"/>
+      <w:r>
+        <w:t xml:space="preserve"> para </w:t>
+      </w:r>
+      <w:proofErr w:type="spellStart"/>
+      <w:r>
+        <w:t>CasoTeste</w:t>
+      </w:r>
+      <w:proofErr w:type="spellEnd"/>
     </w:p>
     <w:p>
       <w:r>
@@ -3909,12 +4130,32 @@
     </w:p>
     <w:p>
       <w:r>
-        <w:t>Figura 12. CasoTeste.cs</w:t>
-      </w:r>
-    </w:p>
-    <w:p>
-      <w:r>
-        <w:t>Referenciando a classe CasoTeste em Desconto</w:t>
+        <w:t xml:space="preserve">Figura 12. </w:t>
+      </w:r>
+      <w:proofErr w:type="spellStart"/>
+      <w:proofErr w:type="gramStart"/>
+      <w:r>
+        <w:t>CasoTeste</w:t>
+      </w:r>
+      <w:proofErr w:type="gramEnd"/>
+      <w:r>
+        <w:t>.cs</w:t>
+      </w:r>
+      <w:proofErr w:type="spellEnd"/>
+    </w:p>
+    <w:p>
+      <w:r>
+        <w:t xml:space="preserve">Referenciando a classe </w:t>
+      </w:r>
+      <w:proofErr w:type="spellStart"/>
+      <w:proofErr w:type="gramStart"/>
+      <w:r>
+        <w:t>CasoTeste</w:t>
+      </w:r>
+      <w:proofErr w:type="spellEnd"/>
+      <w:proofErr w:type="gramEnd"/>
+      <w:r>
+        <w:t xml:space="preserve"> em Desconto</w:t>
       </w:r>
     </w:p>
     <w:p>
@@ -3922,30 +4163,38 @@
         <w:lastRenderedPageBreak/>
         <w:t xml:space="preserve">Clique com o botão direito em </w:t>
       </w:r>
+      <w:proofErr w:type="spellStart"/>
+      <w:proofErr w:type="gramStart"/>
       <w:r>
         <w:rPr>
           <w:b/>
         </w:rPr>
         <w:t>UnitTesteDesconto</w:t>
       </w:r>
+      <w:proofErr w:type="spellEnd"/>
+      <w:proofErr w:type="gramEnd"/>
       <w:r>
         <w:t xml:space="preserve"> &gt; </w:t>
       </w:r>
+      <w:proofErr w:type="spellStart"/>
       <w:r>
         <w:rPr>
           <w:b/>
         </w:rPr>
         <w:t>Add</w:t>
       </w:r>
+      <w:proofErr w:type="spellEnd"/>
       <w:r>
         <w:t xml:space="preserve"> &gt; </w:t>
       </w:r>
+      <w:proofErr w:type="spellStart"/>
       <w:r>
         <w:rPr>
           <w:b/>
         </w:rPr>
         <w:t>Reference</w:t>
       </w:r>
+      <w:proofErr w:type="spellEnd"/>
       <w:r>
         <w:t xml:space="preserve"> </w:t>
       </w:r>
@@ -4008,7 +4257,15 @@
     </w:p>
     <w:p>
       <w:r>
-        <w:t xml:space="preserve">Figura 14. Reference </w:t>
+        <w:t xml:space="preserve">Figura 14. </w:t>
+      </w:r>
+      <w:proofErr w:type="spellStart"/>
+      <w:r>
+        <w:t>Reference</w:t>
+      </w:r>
+      <w:proofErr w:type="spellEnd"/>
+      <w:r>
+        <w:t xml:space="preserve"> </w:t>
       </w:r>
     </w:p>
     <w:p>
@@ -4069,8 +4326,15 @@
     </w:p>
     <w:p>
       <w:r>
-        <w:t>Figura 15. TesteUnit</w:t>
-      </w:r>
+        <w:t xml:space="preserve">Figura 15. </w:t>
+      </w:r>
+      <w:proofErr w:type="spellStart"/>
+      <w:proofErr w:type="gramStart"/>
+      <w:r>
+        <w:t>TesteUnit</w:t>
+      </w:r>
+      <w:proofErr w:type="spellEnd"/>
+      <w:proofErr w:type="gramEnd"/>
     </w:p>
     <w:p>
       <w:r>
@@ -4124,7 +4388,17 @@
     </w:p>
     <w:p>
       <w:r>
-        <w:t xml:space="preserve">Figura 16. TesteUnit sendo referenciado </w:t>
+        <w:t xml:space="preserve">Figura 16. </w:t>
+      </w:r>
+      <w:proofErr w:type="spellStart"/>
+      <w:proofErr w:type="gramStart"/>
+      <w:r>
+        <w:t>TesteUnit</w:t>
+      </w:r>
+      <w:proofErr w:type="spellEnd"/>
+      <w:proofErr w:type="gramEnd"/>
+      <w:r>
+        <w:t xml:space="preserve"> sendo referenciado </w:t>
       </w:r>
     </w:p>
     <w:p>
@@ -4178,7 +4452,15 @@
     </w:p>
     <w:p>
       <w:r>
-        <w:t xml:space="preserve">Figura 17. References </w:t>
+        <w:t xml:space="preserve">Figura 17. </w:t>
+      </w:r>
+      <w:proofErr w:type="spellStart"/>
+      <w:r>
+        <w:t>References</w:t>
+      </w:r>
+      <w:proofErr w:type="spellEnd"/>
+      <w:r>
+        <w:t xml:space="preserve"> </w:t>
       </w:r>
     </w:p>
     <w:p>
@@ -4188,12 +4470,16 @@
       <w:r>
         <w:t xml:space="preserve">ao </w:t>
       </w:r>
+      <w:proofErr w:type="spellStart"/>
+      <w:proofErr w:type="gramStart"/>
       <w:r>
         <w:rPr>
           <w:b/>
         </w:rPr>
         <w:t>TesteUnit</w:t>
       </w:r>
+      <w:proofErr w:type="spellEnd"/>
+      <w:proofErr w:type="gramEnd"/>
       <w:r>
         <w:t xml:space="preserve"> </w:t>
       </w:r>
@@ -4254,27 +4540,44 @@
     </w:p>
     <w:p>
       <w:r>
-        <w:t xml:space="preserve">Figura 18. Using </w:t>
-      </w:r>
+        <w:t xml:space="preserve">Figura 18. </w:t>
+      </w:r>
+      <w:proofErr w:type="spellStart"/>
+      <w:r>
+        <w:t>Using</w:t>
+      </w:r>
+      <w:proofErr w:type="spellEnd"/>
+      <w:r>
+        <w:t xml:space="preserve"> </w:t>
+      </w:r>
+      <w:proofErr w:type="spellStart"/>
+      <w:proofErr w:type="gramStart"/>
       <w:r>
         <w:t>TesteUnit</w:t>
       </w:r>
+      <w:proofErr w:type="spellEnd"/>
+      <w:proofErr w:type="gramEnd"/>
     </w:p>
     <w:p>
       <w:pPr>
         <w:pStyle w:val="Ttulo1"/>
       </w:pPr>
-      <w:bookmarkStart w:id="13" w:name="_Toc25133974"/>
+      <w:bookmarkStart w:id="12" w:name="_Toc25133974"/>
       <w:r>
         <w:t xml:space="preserve">Adicionando </w:t>
       </w:r>
+      <w:proofErr w:type="gramStart"/>
       <w:r>
         <w:t xml:space="preserve">um </w:t>
       </w:r>
       <w:r>
-        <w:t>casos de teste</w:t>
-      </w:r>
-      <w:bookmarkEnd w:id="13"/>
+        <w:t>casos</w:t>
+      </w:r>
+      <w:proofErr w:type="gramEnd"/>
+      <w:r>
+        <w:t xml:space="preserve"> de teste</w:t>
+      </w:r>
+      <w:bookmarkEnd w:id="12"/>
     </w:p>
     <w:p>
       <w:r>
@@ -4295,15 +4598,25 @@
       <w:r>
         <w:t xml:space="preserve">de teste </w:t>
       </w:r>
+      <w:proofErr w:type="gramStart"/>
       <w:r>
         <w:t xml:space="preserve">precisa </w:t>
       </w:r>
       <w:r>
-        <w:t xml:space="preserve">ser público e </w:t>
-      </w:r>
-      <w:r>
-        <w:t>retornar void</w:t>
-      </w:r>
+        <w:t>ser público</w:t>
+      </w:r>
+      <w:proofErr w:type="gramEnd"/>
+      <w:r>
+        <w:t xml:space="preserve"> e </w:t>
+      </w:r>
+      <w:r>
+        <w:t xml:space="preserve">retornar </w:t>
+      </w:r>
+      <w:proofErr w:type="spellStart"/>
+      <w:r>
+        <w:t>void</w:t>
+      </w:r>
+      <w:proofErr w:type="spellEnd"/>
       <w:r>
         <w:t xml:space="preserve">. </w:t>
       </w:r>
@@ -4313,22 +4626,35 @@
       <w:r>
         <w:t xml:space="preserve">No nosso primeiro caso nomeamos como </w:t>
       </w:r>
+      <w:proofErr w:type="gramStart"/>
       <w:r>
         <w:rPr>
           <w:b/>
         </w:rPr>
-        <w:t>MaiorOuIgual_1000()</w:t>
+        <w:t>MaiorOuIgual_1000</w:t>
+      </w:r>
+      <w:proofErr w:type="gramEnd"/>
+      <w:r>
+        <w:rPr>
+          <w:b/>
+        </w:rPr>
+        <w:t>()</w:t>
       </w:r>
     </w:p>
     <w:p>
       <w:pPr>
         <w:pStyle w:val="Ttulo2"/>
       </w:pPr>
-      <w:bookmarkStart w:id="14" w:name="_Toc25133975"/>
-      <w:r>
-        <w:t>Caso de teste 1</w:t>
-      </w:r>
-      <w:bookmarkEnd w:id="14"/>
+      <w:bookmarkStart w:id="13" w:name="_Toc25133975"/>
+      <w:r>
+        <w:t xml:space="preserve">Caso de teste </w:t>
+      </w:r>
+      <w:proofErr w:type="gramStart"/>
+      <w:r>
+        <w:t>1</w:t>
+      </w:r>
+      <w:bookmarkEnd w:id="13"/>
+      <w:proofErr w:type="gramEnd"/>
     </w:p>
     <w:p>
       <w:r>
@@ -4386,7 +4712,15 @@
     </w:p>
     <w:p>
       <w:r>
-        <w:t xml:space="preserve">O método MaiorOuIgual_1000 apenas define um novo objeto </w:t>
+        <w:t xml:space="preserve">O método </w:t>
+      </w:r>
+      <w:proofErr w:type="gramStart"/>
+      <w:r>
+        <w:t>MaiorOuIgual_1000</w:t>
+      </w:r>
+      <w:proofErr w:type="gramEnd"/>
+      <w:r>
+        <w:t xml:space="preserve"> apenas define um novo objeto </w:t>
       </w:r>
       <w:r>
         <w:rPr>
@@ -4402,12 +4736,16 @@
       <w:pPr>
         <w:pStyle w:val="Ttulo2"/>
       </w:pPr>
-      <w:bookmarkStart w:id="15" w:name="_Toc25133976"/>
+      <w:bookmarkStart w:id="14" w:name="_Toc25133976"/>
+      <w:proofErr w:type="spellStart"/>
+      <w:proofErr w:type="gramStart"/>
       <w:r>
         <w:lastRenderedPageBreak/>
         <w:t>AreEqual</w:t>
       </w:r>
-      <w:bookmarkEnd w:id="15"/>
+      <w:bookmarkEnd w:id="14"/>
+      <w:proofErr w:type="spellEnd"/>
+      <w:proofErr w:type="gramEnd"/>
     </w:p>
     <w:p>
       <w:r>
@@ -4416,12 +4754,16 @@
       <w:r>
         <w:t xml:space="preserve"> método </w:t>
       </w:r>
+      <w:proofErr w:type="spellStart"/>
+      <w:proofErr w:type="gramStart"/>
       <w:r>
         <w:rPr>
           <w:b/>
         </w:rPr>
         <w:t>AreEqual</w:t>
       </w:r>
+      <w:proofErr w:type="spellEnd"/>
+      <w:proofErr w:type="gramEnd"/>
       <w:r>
         <w:t xml:space="preserve"> para verificar se o saldo final é conforme o esperado.</w:t>
       </w:r>
@@ -4430,11 +4772,35 @@
       <w:pPr>
         <w:ind w:left="708"/>
       </w:pPr>
+      <w:proofErr w:type="spellStart"/>
+      <w:proofErr w:type="gramStart"/>
       <w:r>
         <w:rPr>
           <w:b/>
         </w:rPr>
-        <w:t>AreEqual(Object,Object)</w:t>
+        <w:t>AreEqual</w:t>
+      </w:r>
+      <w:proofErr w:type="spellEnd"/>
+      <w:proofErr w:type="gramEnd"/>
+      <w:r>
+        <w:rPr>
+          <w:b/>
+        </w:rPr>
+        <w:t>(</w:t>
+      </w:r>
+      <w:proofErr w:type="spellStart"/>
+      <w:r>
+        <w:rPr>
+          <w:b/>
+        </w:rPr>
+        <w:t>Object,Object</w:t>
+      </w:r>
+      <w:proofErr w:type="spellEnd"/>
+      <w:r>
+        <w:rPr>
+          <w:b/>
+        </w:rPr>
+        <w:t>)</w:t>
       </w:r>
       <w:r>
         <w:t xml:space="preserve"> </w:t>
@@ -4443,7 +4809,15 @@
         <w:t xml:space="preserve">– </w:t>
       </w:r>
       <w:r>
-        <w:t>Testa se os objetos especificados são iguais e lança uma exceção se os dois objetos não forem iguais. Diferentes tipos numéricos são tratados como desiguais, mesmo que os valores lógicos sejam iguais. 42L não é igual a 42.</w:t>
+        <w:t xml:space="preserve">Testa se os objetos especificados são iguais e lança uma exceção se os dois objetos não forem iguais. Diferentes tipos numéricos são tratados como desiguais, mesmo que os valores lógicos sejam iguais. </w:t>
+      </w:r>
+      <w:proofErr w:type="gramStart"/>
+      <w:r>
+        <w:t>42L</w:t>
+      </w:r>
+      <w:proofErr w:type="gramEnd"/>
+      <w:r>
+        <w:t xml:space="preserve"> não é igual a 42.</w:t>
       </w:r>
       <w:r>
         <w:t xml:space="preserve"> Fonte: docs.microsoft.com </w:t>
@@ -4453,11 +4827,11 @@
       <w:pPr>
         <w:pStyle w:val="Ttulo1"/>
       </w:pPr>
-      <w:bookmarkStart w:id="16" w:name="_Toc25133977"/>
+      <w:bookmarkStart w:id="15" w:name="_Toc25133977"/>
       <w:r>
         <w:t>Executando Teste</w:t>
       </w:r>
-      <w:bookmarkEnd w:id="16"/>
+      <w:bookmarkEnd w:id="15"/>
     </w:p>
     <w:p>
       <w:r>
@@ -4517,8 +4891,21 @@
     </w:p>
     <w:p>
       <w:r>
-        <w:t>Figura 20. Run All</w:t>
-      </w:r>
+        <w:t xml:space="preserve">Figura 20. </w:t>
+      </w:r>
+      <w:proofErr w:type="spellStart"/>
+      <w:r>
+        <w:t>Run</w:t>
+      </w:r>
+      <w:proofErr w:type="spellEnd"/>
+      <w:r>
+        <w:t xml:space="preserve"> </w:t>
+      </w:r>
+      <w:proofErr w:type="spellStart"/>
+      <w:r>
+        <w:t>All</w:t>
+      </w:r>
+      <w:proofErr w:type="spellEnd"/>
     </w:p>
     <w:p>
       <w:r>
@@ -4585,7 +4972,7 @@
       <w:pPr>
         <w:pStyle w:val="Ttulo2"/>
       </w:pPr>
-      <w:bookmarkStart w:id="17" w:name="_Toc25133978"/>
+      <w:bookmarkStart w:id="16" w:name="_Toc25133978"/>
       <w:r>
         <w:lastRenderedPageBreak/>
         <w:t>C</w:t>
@@ -4594,9 +4981,14 @@
         <w:t>aso de teste</w:t>
       </w:r>
       <w:r>
-        <w:t xml:space="preserve"> 2</w:t>
-      </w:r>
-      <w:bookmarkEnd w:id="17"/>
+        <w:t xml:space="preserve"> </w:t>
+      </w:r>
+      <w:proofErr w:type="gramStart"/>
+      <w:r>
+        <w:t>2</w:t>
+      </w:r>
+      <w:bookmarkEnd w:id="16"/>
+      <w:proofErr w:type="gramEnd"/>
     </w:p>
     <w:p>
       <w:r>
@@ -4649,8 +5041,13 @@
     </w:p>
     <w:p>
       <w:r>
-        <w:t>Figura 22. Caso de Teste 2</w:t>
-      </w:r>
+        <w:t xml:space="preserve">Figura 22. Caso de Teste </w:t>
+      </w:r>
+      <w:proofErr w:type="gramStart"/>
+      <w:r>
+        <w:t>2</w:t>
+      </w:r>
+      <w:proofErr w:type="gramEnd"/>
     </w:p>
     <w:p>
       <w:r>
@@ -4710,11 +5107,16 @@
       <w:pPr>
         <w:pStyle w:val="Ttulo2"/>
       </w:pPr>
-      <w:bookmarkStart w:id="18" w:name="_Toc25133979"/>
-      <w:r>
-        <w:t>Caso de teste 3</w:t>
-      </w:r>
-      <w:bookmarkEnd w:id="18"/>
+      <w:bookmarkStart w:id="17" w:name="_Toc25133979"/>
+      <w:r>
+        <w:t xml:space="preserve">Caso de teste </w:t>
+      </w:r>
+      <w:proofErr w:type="gramStart"/>
+      <w:r>
+        <w:t>3</w:t>
+      </w:r>
+      <w:bookmarkEnd w:id="17"/>
+      <w:proofErr w:type="gramEnd"/>
       <w:r>
         <w:t xml:space="preserve"> </w:t>
       </w:r>
@@ -4770,19 +5172,32 @@
     </w:p>
     <w:p>
       <w:r>
-        <w:t xml:space="preserve">Figura 24. Caso de teste 3. </w:t>
+        <w:t xml:space="preserve">Figura 24. Caso de teste </w:t>
+      </w:r>
+      <w:proofErr w:type="gramStart"/>
+      <w:r>
+        <w:t>3</w:t>
+      </w:r>
+      <w:proofErr w:type="gramEnd"/>
+      <w:r>
+        <w:t xml:space="preserve">. </w:t>
       </w:r>
     </w:p>
     <w:p>
       <w:pPr>
         <w:pStyle w:val="Ttulo2"/>
       </w:pPr>
-      <w:bookmarkStart w:id="19" w:name="_Toc25133980"/>
+      <w:bookmarkStart w:id="18" w:name="_Toc25133980"/>
       <w:r>
         <w:lastRenderedPageBreak/>
-        <w:t>Caso de teste 4</w:t>
-      </w:r>
-      <w:bookmarkEnd w:id="19"/>
+        <w:t xml:space="preserve">Caso de teste </w:t>
+      </w:r>
+      <w:proofErr w:type="gramStart"/>
+      <w:r>
+        <w:t>4</w:t>
+      </w:r>
+      <w:bookmarkEnd w:id="18"/>
+      <w:proofErr w:type="gramEnd"/>
     </w:p>
     <w:p>
       <w:r>
@@ -4835,18 +5250,28 @@
     </w:p>
     <w:p>
       <w:r>
-        <w:t>Figura 25. Caso de teste 4</w:t>
-      </w:r>
+        <w:t xml:space="preserve">Figura 25. Caso de teste </w:t>
+      </w:r>
+      <w:proofErr w:type="gramStart"/>
+      <w:r>
+        <w:t>4</w:t>
+      </w:r>
+      <w:proofErr w:type="gramEnd"/>
     </w:p>
     <w:p>
       <w:pPr>
         <w:pStyle w:val="Ttulo2"/>
       </w:pPr>
-      <w:bookmarkStart w:id="20" w:name="_Toc25133981"/>
-      <w:r>
-        <w:t>Caso de teste 5</w:t>
-      </w:r>
-      <w:bookmarkEnd w:id="20"/>
+      <w:bookmarkStart w:id="19" w:name="_Toc25133981"/>
+      <w:r>
+        <w:t xml:space="preserve">Caso de teste </w:t>
+      </w:r>
+      <w:proofErr w:type="gramStart"/>
+      <w:r>
+        <w:t>5</w:t>
+      </w:r>
+      <w:bookmarkEnd w:id="19"/>
+      <w:proofErr w:type="gramEnd"/>
     </w:p>
     <w:p>
       <w:r>
@@ -4899,18 +5324,28 @@
     </w:p>
     <w:p>
       <w:r>
-        <w:t>Figura 26. Caso de teste 5</w:t>
-      </w:r>
+        <w:t xml:space="preserve">Figura 26. Caso de teste </w:t>
+      </w:r>
+      <w:proofErr w:type="gramStart"/>
+      <w:r>
+        <w:t>5</w:t>
+      </w:r>
+      <w:proofErr w:type="gramEnd"/>
     </w:p>
     <w:p>
       <w:pPr>
         <w:pStyle w:val="Ttulo2"/>
       </w:pPr>
-      <w:bookmarkStart w:id="21" w:name="_Toc25133982"/>
-      <w:r>
-        <w:t>Caso de teste 6</w:t>
-      </w:r>
-      <w:bookmarkEnd w:id="21"/>
+      <w:bookmarkStart w:id="20" w:name="_Toc25133982"/>
+      <w:r>
+        <w:t xml:space="preserve">Caso de teste </w:t>
+      </w:r>
+      <w:proofErr w:type="gramStart"/>
+      <w:r>
+        <w:t>6</w:t>
+      </w:r>
+      <w:bookmarkEnd w:id="20"/>
+      <w:proofErr w:type="gramEnd"/>
     </w:p>
     <w:p>
       <w:r>
@@ -4963,19 +5398,29 @@
     </w:p>
     <w:p>
       <w:r>
-        <w:t>Figura 27. Caso de teste 6</w:t>
-      </w:r>
+        <w:t xml:space="preserve">Figura 27. Caso de teste </w:t>
+      </w:r>
+      <w:proofErr w:type="gramStart"/>
+      <w:r>
+        <w:t>6</w:t>
+      </w:r>
+      <w:proofErr w:type="gramEnd"/>
     </w:p>
     <w:p>
       <w:pPr>
         <w:pStyle w:val="Ttulo2"/>
       </w:pPr>
-      <w:bookmarkStart w:id="22" w:name="_Toc25133983"/>
+      <w:bookmarkStart w:id="21" w:name="_Toc25133983"/>
       <w:r>
         <w:lastRenderedPageBreak/>
-        <w:t>Caso de teste 7</w:t>
-      </w:r>
-      <w:bookmarkEnd w:id="22"/>
+        <w:t xml:space="preserve">Caso de teste </w:t>
+      </w:r>
+      <w:proofErr w:type="gramStart"/>
+      <w:r>
+        <w:t>7</w:t>
+      </w:r>
+      <w:bookmarkEnd w:id="21"/>
+      <w:proofErr w:type="gramEnd"/>
     </w:p>
     <w:p>
       <w:r>
@@ -5028,29 +5473,50 @@
     </w:p>
     <w:p>
       <w:r>
-        <w:t>Figura 28. Caso de teste 7</w:t>
-      </w:r>
+        <w:t xml:space="preserve">Figura 28. Caso de teste </w:t>
+      </w:r>
+      <w:proofErr w:type="gramStart"/>
+      <w:r>
+        <w:t>7</w:t>
+      </w:r>
+      <w:proofErr w:type="gramEnd"/>
     </w:p>
     <w:p>
       <w:pPr>
         <w:pStyle w:val="Ttulo1"/>
       </w:pPr>
-      <w:bookmarkStart w:id="23" w:name="_Toc25133984"/>
+      <w:bookmarkStart w:id="22" w:name="_Toc25133984"/>
       <w:r>
         <w:t>Executando os testes</w:t>
       </w:r>
-      <w:bookmarkEnd w:id="23"/>
+      <w:bookmarkEnd w:id="22"/>
     </w:p>
     <w:p>
       <w:r>
         <w:t xml:space="preserve">Clique em </w:t>
       </w:r>
+      <w:proofErr w:type="spellStart"/>
       <w:r>
         <w:rPr>
           <w:b/>
         </w:rPr>
-        <w:t>Run All</w:t>
-      </w:r>
+        <w:t>Run</w:t>
+      </w:r>
+      <w:proofErr w:type="spellEnd"/>
+      <w:r>
+        <w:rPr>
+          <w:b/>
+        </w:rPr>
+        <w:t xml:space="preserve"> </w:t>
+      </w:r>
+      <w:proofErr w:type="spellStart"/>
+      <w:r>
+        <w:rPr>
+          <w:b/>
+        </w:rPr>
+        <w:t>All</w:t>
+      </w:r>
+      <w:proofErr w:type="spellEnd"/>
     </w:p>
     <w:p>
       <w:r>
@@ -5060,9 +5526,9 @@
         </w:rPr>
         <w:drawing>
           <wp:inline distT="0" distB="0" distL="0" distR="0">
-            <wp:extent cx="2953162" cy="3448531"/>
+            <wp:extent cx="2381583" cy="3439005"/>
             <wp:effectExtent l="0" t="0" r="0" b="0"/>
-            <wp:docPr id="7" name="Imagem 7"/>
+            <wp:docPr id="9" name="Imagem 9"/>
             <wp:cNvGraphicFramePr>
               <a:graphicFrameLocks xmlns:a="http://schemas.openxmlformats.org/drawingml/2006/main" noChangeAspect="1"/>
             </wp:cNvGraphicFramePr>
@@ -5070,7 +5536,7 @@
               <a:graphicData uri="http://schemas.openxmlformats.org/drawingml/2006/picture">
                 <pic:pic xmlns:pic="http://schemas.openxmlformats.org/drawingml/2006/picture">
                   <pic:nvPicPr>
-                    <pic:cNvPr id="7" name="64045AF.tmp"/>
+                    <pic:cNvPr id="0" name="BC87192.tmp"/>
                     <pic:cNvPicPr/>
                   </pic:nvPicPr>
                   <pic:blipFill>
@@ -5088,7 +5554,7 @@
                   <pic:spPr>
                     <a:xfrm>
                       <a:off x="0" y="0"/>
-                      <a:ext cx="2953162" cy="3448531"/>
+                      <a:ext cx="2381583" cy="3439005"/>
                     </a:xfrm>
                     <a:prstGeom prst="rect">
                       <a:avLst/>
@@ -5100,6 +5566,8 @@
           </wp:inline>
         </w:drawing>
       </w:r>
+      <w:bookmarkStart w:id="23" w:name="_GoBack"/>
+      <w:bookmarkEnd w:id="23"/>
     </w:p>
     <w:p>
       <w:r>
@@ -5108,7 +5576,15 @@
     </w:p>
     <w:p>
       <w:r>
-        <w:t xml:space="preserve">Assim como na teoria. Precisamos testar os caso válidos e os casos inválidos. </w:t>
+        <w:t xml:space="preserve">Assim como na teoria. Precisamos testar </w:t>
+      </w:r>
+      <w:proofErr w:type="gramStart"/>
+      <w:r>
+        <w:t>os caso válidos</w:t>
+      </w:r>
+      <w:proofErr w:type="gramEnd"/>
+      <w:r>
+        <w:t xml:space="preserve"> e os casos inválidos. </w:t>
       </w:r>
     </w:p>
     <w:p/>
@@ -5119,15 +5595,22 @@
         <w:pStyle w:val="Ttulo1"/>
       </w:pPr>
       <w:bookmarkStart w:id="24" w:name="_Toc25133985"/>
+      <w:proofErr w:type="spellStart"/>
       <w:r>
         <w:lastRenderedPageBreak/>
         <w:t>Github</w:t>
       </w:r>
       <w:bookmarkEnd w:id="24"/>
-    </w:p>
-    <w:p>
-      <w:r>
-        <w:t>https://github.com/endroni/TesteUnit_Desconto.git</w:t>
+      <w:proofErr w:type="spellEnd"/>
+    </w:p>
+    <w:p>
+      <w:proofErr w:type="gramStart"/>
+      <w:r>
+        <w:t>https</w:t>
+      </w:r>
+      <w:proofErr w:type="gramEnd"/>
+      <w:r>
+        <w:t>://github.com/endroni/TesteUnit_Desconto.git</w:t>
       </w:r>
     </w:p>
     <w:p>
@@ -5205,7 +5688,21 @@
         <w:rPr>
           <w:lang w:val="en-US"/>
         </w:rPr>
-        <w:t xml:space="preserve">7. ed. São Paulo: Pearson Makron Books, 2011. </w:t>
+        <w:t xml:space="preserve">7. ed. São Paulo: Pearson </w:t>
+      </w:r>
+      <w:proofErr w:type="spellStart"/>
+      <w:r>
+        <w:rPr>
+          <w:lang w:val="en-US"/>
+        </w:rPr>
+        <w:t>Makron</w:t>
+      </w:r>
+      <w:proofErr w:type="spellEnd"/>
+      <w:r>
+        <w:rPr>
+          <w:lang w:val="en-US"/>
+        </w:rPr>
+        <w:t xml:space="preserve"> Books, 2011. </w:t>
       </w:r>
     </w:p>
     <w:p>
@@ -5220,17 +5717,26 @@
         </w:rPr>
         <w:t xml:space="preserve">SOMMERVILLE, Ian. </w:t>
       </w:r>
+      <w:proofErr w:type="spellStart"/>
       <w:r>
         <w:rPr>
           <w:b/>
           <w:lang w:val="en-US"/>
         </w:rPr>
-        <w:t>Engenharia de Software</w:t>
-      </w:r>
-      <w:r>
-        <w:rPr>
+        <w:t>Engenharia</w:t>
+      </w:r>
+      <w:proofErr w:type="spellEnd"/>
+      <w:r>
+        <w:rPr>
+          <w:b/>
           <w:lang w:val="en-US"/>
         </w:rPr>
+        <w:t xml:space="preserve"> de Software</w:t>
+      </w:r>
+      <w:r>
+        <w:rPr>
+          <w:lang w:val="en-US"/>
+        </w:rPr>
         <w:t xml:space="preserve">. </w:t>
       </w:r>
       <w:r>
@@ -5251,7 +5757,15 @@
         <w:t>Engenharia de Software: análise e projeto de sistemas</w:t>
       </w:r>
       <w:r>
-        <w:t>. 2. ed. Rio de Janeiro: Ciência Moderna, 2008.</w:t>
+        <w:t xml:space="preserve">. 2. </w:t>
+      </w:r>
+      <w:proofErr w:type="gramStart"/>
+      <w:r>
+        <w:t>ed.</w:t>
+      </w:r>
+      <w:proofErr w:type="gramEnd"/>
+      <w:r>
+        <w:t xml:space="preserve"> Rio de Janeiro: Ciência Moderna, 2008.</w:t>
       </w:r>
     </w:p>
     <w:p>
@@ -5278,13 +5792,23 @@
         <w:t>Princípios de Análise e Projeto de Sistemas com UML</w:t>
       </w:r>
       <w:r>
-        <w:t>. Rio de Janeiro: Elsevier, 2007.</w:t>
-      </w:r>
-    </w:p>
-    <w:p>
+        <w:t xml:space="preserve">. Rio de Janeiro: </w:t>
+      </w:r>
+      <w:proofErr w:type="spellStart"/>
+      <w:r>
+        <w:t>Elsevier</w:t>
+      </w:r>
+      <w:proofErr w:type="spellEnd"/>
+      <w:r>
+        <w:t>, 2007.</w:t>
+      </w:r>
+    </w:p>
+    <w:p>
+      <w:proofErr w:type="spellStart"/>
       <w:r>
         <w:t>Macoratti</w:t>
       </w:r>
+      <w:proofErr w:type="spellEnd"/>
       <w:r>
         <w:t>.</w:t>
       </w:r>
@@ -5298,23 +5822,49 @@
         <w:rPr>
           <w:b/>
         </w:rPr>
-        <w:t xml:space="preserve"> Usando NUnit (testes unitários)</w:t>
-      </w:r>
+        <w:t xml:space="preserve"> Usando </w:t>
+      </w:r>
+      <w:proofErr w:type="spellStart"/>
+      <w:proofErr w:type="gramStart"/>
       <w:r>
         <w:rPr>
           <w:b/>
         </w:rPr>
+        <w:t>NUnit</w:t>
+      </w:r>
+      <w:proofErr w:type="spellEnd"/>
+      <w:proofErr w:type="gramEnd"/>
+      <w:r>
+        <w:rPr>
+          <w:b/>
+        </w:rPr>
+        <w:t xml:space="preserve"> (testes unitários)</w:t>
+      </w:r>
+      <w:r>
+        <w:rPr>
+          <w:b/>
+        </w:rPr>
         <w:t>.</w:t>
       </w:r>
       <w:r>
         <w:t xml:space="preserve"> </w:t>
       </w:r>
-      <w:r>
-        <w:t>Macoratti.net</w:t>
-      </w:r>
-      <w:r>
-        <w:t>: Desenvolvimento com CSharp</w:t>
-      </w:r>
+      <w:proofErr w:type="gramStart"/>
+      <w:r>
+        <w:t>Macoratti.</w:t>
+      </w:r>
+      <w:proofErr w:type="gramEnd"/>
+      <w:r>
+        <w:t>net</w:t>
+      </w:r>
+      <w:r>
+        <w:t xml:space="preserve">: Desenvolvimento com </w:t>
+      </w:r>
+      <w:proofErr w:type="spellStart"/>
+      <w:r>
+        <w:t>CSharp</w:t>
+      </w:r>
+      <w:proofErr w:type="spellEnd"/>
       <w:r>
         <w:t xml:space="preserve">. Disponível em: </w:t>
       </w:r>
@@ -5392,8 +5942,21 @@
       <w:r>
         <w:t>&lt;</w:t>
       </w:r>
-      <w:r>
-        <w:t>https://docs.microsoft.com/pt-br/visualstudio/test/walkthrough-creating-and-running-unit-tests-for-managed-code?view=vs-2019</w:t>
+      <w:proofErr w:type="gramStart"/>
+      <w:r>
+        <w:t>https</w:t>
+      </w:r>
+      <w:proofErr w:type="gramEnd"/>
+      <w:r>
+        <w:t>://docs.microsoft.com/pt-br/visualstudio/test/walkthrough-creating-and-running-unit-tests-for-managed-code?</w:t>
+      </w:r>
+      <w:proofErr w:type="gramStart"/>
+      <w:r>
+        <w:t>view</w:t>
+      </w:r>
+      <w:proofErr w:type="gramEnd"/>
+      <w:r>
+        <w:t>=vs-2019</w:t>
       </w:r>
       <w:r>
         <w:t>/</w:t>
@@ -5526,7 +6089,7 @@
           <w:rPr>
             <w:noProof/>
           </w:rPr>
-          <w:t>2</w:t>
+          <w:t>15</w:t>
         </w:r>
         <w:r>
           <w:fldChar w:fldCharType="end"/>
@@ -7020,7 +7583,7 @@
   <a:extraClrSchemeLst/>
   <a:extLst>
     <a:ext uri="{05A4C25C-085E-4340-85A3-A5531E510DB2}">
-      <thm15:themeFamily xmlns:thm15="http://schemas.microsoft.com/office/thememl/2012/main" xmlns="" name="Office Theme" id="{62F939B6-93AF-4DB8-9C6B-D6C7DFDC589F}" vid="{4A3C46E8-61CC-4603-A589-7422A47A8E4A}"/>
+      <thm15:themeFamily xmlns="" xmlns:thm15="http://schemas.microsoft.com/office/thememl/2012/main" name="Office Theme" id="{62F939B6-93AF-4DB8-9C6B-D6C7DFDC589F}" vid="{4A3C46E8-61CC-4603-A589-7422A47A8E4A}"/>
     </a:ext>
   </a:extLst>
 </a:theme>
@@ -7050,7 +7613,7 @@
 </file>
 
 <file path=customXml/itemProps2.xml><?xml version="1.0" encoding="utf-8"?>
-<ds:datastoreItem xmlns:ds="http://schemas.openxmlformats.org/officeDocument/2006/customXml" ds:itemID="{EC9AC68A-C4EB-454D-B7FC-ADAD91EE9EC0}">
+<ds:datastoreItem xmlns:ds="http://schemas.openxmlformats.org/officeDocument/2006/customXml" ds:itemID="{17F94EB5-5D63-4762-AFDB-82A82F6833EC}">
   <ds:schemaRefs>
     <ds:schemaRef ds:uri="http://schemas.openxmlformats.org/officeDocument/2006/bibliography"/>
   </ds:schemaRefs>

</xml_diff>